<commit_message>
cambios de requisitos de software
</commit_message>
<xml_diff>
--- a/doc/trim1/2_uml_ casos_uso/2_caso_uso_extendido/V02/CU11 - Compartir Reporte Inventario.docx
+++ b/doc/trim1/2_uml_ casos_uso/2_caso_uso_extendido/V02/CU11 - Compartir Reporte Inventario.docx
@@ -308,7 +308,14 @@
                 <w:rFonts w:ascii="Arial" w:hAnsi="Arial" w:cs="Arial"/>
                 <w:sz w:val="22"/>
               </w:rPr>
-              <w:t>El dueño podrá compartir el reporte de inventario al correo o WhatsApp.</w:t>
+              <w:t xml:space="preserve">El dueño podrá compartir el reporte de inventario </w:t>
+            </w:r>
+            <w:r>
+              <w:rPr>
+                <w:rFonts w:ascii="Arial" w:hAnsi="Arial" w:cs="Arial"/>
+                <w:sz w:val="22"/>
+              </w:rPr>
+              <w:t>o imprimir o descargar el mismo.</w:t>
             </w:r>
           </w:p>
         </w:tc>
@@ -668,7 +675,21 @@
                 <w:rFonts w:ascii="Arial" w:hAnsi="Arial" w:cs="Arial"/>
                 <w:sz w:val="22"/>
               </w:rPr>
-              <w:t>El dueño podrá enviar el reporte</w:t>
+              <w:t>El dueño podrá enviar</w:t>
+            </w:r>
+            <w:r>
+              <w:rPr>
+                <w:rFonts w:ascii="Arial" w:hAnsi="Arial" w:cs="Arial"/>
+                <w:sz w:val="22"/>
+              </w:rPr>
+              <w:t xml:space="preserve"> o descargar</w:t>
+            </w:r>
+            <w:r>
+              <w:rPr>
+                <w:rFonts w:ascii="Arial" w:hAnsi="Arial" w:cs="Arial"/>
+                <w:sz w:val="22"/>
+              </w:rPr>
+              <w:t xml:space="preserve"> el reporte</w:t>
             </w:r>
           </w:p>
         </w:tc>
@@ -689,7 +710,14 @@
                 <w:rFonts w:ascii="Arial" w:hAnsi="Arial" w:cs="Arial"/>
                 <w:sz w:val="22"/>
               </w:rPr>
-              <w:t>El sistema tendrá un formulario el cual le solicitará nombre, correo y numero para poder hacer el envío del reporte.</w:t>
+              <w:t>El sistema tendrá un formulario el cual le solicitará nombre, correo y numero para poder hacer el envío del reporte</w:t>
+            </w:r>
+            <w:r>
+              <w:rPr>
+                <w:rFonts w:ascii="Arial" w:hAnsi="Arial" w:cs="Arial"/>
+                <w:sz w:val="22"/>
+              </w:rPr>
+              <w:t>, o podrá descargar el mismo</w:t>
             </w:r>
           </w:p>
         </w:tc>
@@ -1597,23 +1625,7 @@
                 <w:rFonts w:ascii="Arial" w:hAnsi="Arial" w:cs="Arial"/>
                 <w:sz w:val="22"/>
               </w:rPr>
-              <w:t>&lt;</w:t>
-            </w:r>
-            <w:proofErr w:type="spellStart"/>
-            <w:r>
-              <w:rPr>
-                <w:rFonts w:ascii="Arial" w:hAnsi="Arial" w:cs="Arial"/>
-                <w:sz w:val="22"/>
-              </w:rPr>
-              <w:t>nº</w:t>
-            </w:r>
-            <w:proofErr w:type="spellEnd"/>
-            <w:r>
-              <w:rPr>
-                <w:rFonts w:ascii="Arial" w:hAnsi="Arial" w:cs="Arial"/>
-                <w:sz w:val="22"/>
-              </w:rPr>
-              <w:t xml:space="preserve"> de veces&gt; veces / &lt;unidad de tiempo&gt;</w:t>
+              <w:t>&lt;nº de veces&gt; veces / &lt;unidad de tiempo&gt;</w:t>
             </w:r>
           </w:p>
         </w:tc>

</xml_diff>